<commit_message>
Documentos mejorados y con estructura de carpetas
</commit_message>
<xml_diff>
--- a/Documentos/Diagrama de clases.docx
+++ b/Documentos/Diagrama de clases.docx
@@ -9,10 +9,18 @@
           <w:b/>
           <w:sz w:val="28"/>
         </w:rPr>
-      </w:pPr>
-      <w:r>
-        <w:rPr>
-          <w:noProof/>
+        <w:sectPr>
+          <w:headerReference w:type="default" r:id="rId7"/>
+          <w:pgSz w:w="16838" w:h="11906" w:orient="landscape"/>
+          <w:pgMar w:top="1701" w:right="1417" w:bottom="1701" w:left="1417" w:header="708" w:footer="708" w:gutter="0"/>
+          <w:cols w:space="708"/>
+          <w:docGrid w:linePitch="360"/>
+        </w:sectPr>
+      </w:pPr>
+      <w:r>
+        <w:rPr>
+          <w:b/>
+          <w:sz w:val="28"/>
         </w:rPr>
         <w:pict>
           <v:shapetype id="_x0000_t75" coordsize="21600,21600" o:spt="75" o:preferrelative="t" path="m@4@5l@4@11@9@11@9@5xe" filled="f" stroked="f">
@@ -34,9 +42,8 @@
             <v:path o:extrusionok="f" gradientshapeok="t" o:connecttype="rect"/>
             <o:lock v:ext="edit" aspectratio="t"/>
           </v:shapetype>
-          <v:shape id="_x0000_s1026" type="#_x0000_t75" style="position:absolute;left:0;text-align:left;margin-left:45.75pt;margin-top:.3pt;width:665.35pt;height:402.1pt;z-index:251659264;mso-position-horizontal:absolute;mso-position-horizontal-relative:text;mso-position-vertical:absolute;mso-position-vertical-relative:text">
-            <v:imagedata r:id="rId4" o:title="DiagramaClases2"/>
-            <w10:wrap type="square"/>
+          <v:shape id="_x0000_i1043" type="#_x0000_t75" style="width:708.75pt;height:398.25pt">
+            <v:imagedata r:id="rId8" o:title="DiagramaClases3"/>
           </v:shape>
         </w:pict>
       </w:r>
@@ -47,6 +54,271 @@
         </w:rPr>
         <w:t>DIAGRAMA DE CLASES</w:t>
       </w:r>
+      <w:r>
+        <w:rPr>
+          <w:b/>
+          <w:sz w:val="28"/>
+        </w:rPr>
+        <w:t xml:space="preserve"> - GAME ENGINE</w:t>
+      </w:r>
+    </w:p>
+    <w:p>
+      <w:pPr>
+        <w:rPr>
+          <w:b/>
+        </w:rPr>
+      </w:pPr>
+      <w:r>
+        <w:rPr>
+          <w:b/>
+        </w:rPr>
+        <w:lastRenderedPageBreak/>
+        <w:t>Explicación breve del diagrama de clases</w:t>
+      </w:r>
+      <w:r>
+        <w:rPr>
+          <w:b/>
+        </w:rPr>
+        <w:t xml:space="preserve"> (</w:t>
+      </w:r>
+      <w:proofErr w:type="spellStart"/>
+      <w:r>
+        <w:rPr>
+          <w:b/>
+        </w:rPr>
+        <w:t>game</w:t>
+      </w:r>
+      <w:proofErr w:type="spellEnd"/>
+      <w:r>
+        <w:rPr>
+          <w:b/>
+        </w:rPr>
+        <w:t xml:space="preserve"> </w:t>
+      </w:r>
+      <w:proofErr w:type="spellStart"/>
+      <w:r>
+        <w:rPr>
+          <w:b/>
+        </w:rPr>
+        <w:t>engine</w:t>
+      </w:r>
+      <w:proofErr w:type="spellEnd"/>
+      <w:r>
+        <w:rPr>
+          <w:b/>
+        </w:rPr>
+        <w:t>):</w:t>
+      </w:r>
+    </w:p>
+    <w:p>
+      <w:pPr>
+        <w:jc w:val="both"/>
+      </w:pPr>
+      <w:r>
+        <w:t>Este diagrama de clases es el implementado en nuestro juego en el hito 1 de manera bastante superficial</w:t>
+      </w:r>
+      <w:r>
+        <w:t xml:space="preserve"> y faltan cosas que posiblemente se agreguen con el tiempo (como un sistema de estados del juego que se llamará desde </w:t>
+      </w:r>
+      <w:proofErr w:type="spellStart"/>
+      <w:r>
+        <w:t>game</w:t>
+      </w:r>
+      <w:proofErr w:type="spellEnd"/>
+      <w:r>
+        <w:t>)</w:t>
+      </w:r>
+      <w:r>
+        <w:t xml:space="preserve">. </w:t>
+      </w:r>
+    </w:p>
+    <w:p>
+      <w:pPr>
+        <w:jc w:val="both"/>
+      </w:pPr>
+      <w:r>
+        <w:t xml:space="preserve">Nuestro juego se basa en las </w:t>
+      </w:r>
+      <w:proofErr w:type="spellStart"/>
+      <w:r>
+        <w:t>entities</w:t>
+      </w:r>
+      <w:proofErr w:type="spellEnd"/>
+      <w:r>
+        <w:t xml:space="preserve"> (como el </w:t>
+      </w:r>
+      <w:proofErr w:type="spellStart"/>
+      <w:r>
+        <w:t>player</w:t>
+      </w:r>
+      <w:proofErr w:type="spellEnd"/>
+      <w:r>
+        <w:t xml:space="preserve">, las armas, la vida, granada, </w:t>
+      </w:r>
+      <w:proofErr w:type="spellStart"/>
+      <w:r>
+        <w:t>etc</w:t>
+      </w:r>
+      <w:proofErr w:type="spellEnd"/>
+      <w:r>
+        <w:t xml:space="preserve">). Todas estas </w:t>
+      </w:r>
+      <w:proofErr w:type="spellStart"/>
+      <w:r>
+        <w:t>entities</w:t>
+      </w:r>
+      <w:proofErr w:type="spellEnd"/>
+      <w:r>
+        <w:t xml:space="preserve"> se encuentran dentro de un </w:t>
+      </w:r>
+      <w:proofErr w:type="spellStart"/>
+      <w:r>
+        <w:t>Entity</w:t>
+      </w:r>
+      <w:proofErr w:type="spellEnd"/>
+      <w:r>
+        <w:t xml:space="preserve"> Manager y </w:t>
+      </w:r>
+      <w:proofErr w:type="spellStart"/>
+      <w:r>
+        <w:t>game</w:t>
+      </w:r>
+      <w:proofErr w:type="spellEnd"/>
+      <w:r>
+        <w:t xml:space="preserve"> lo puede llamar para </w:t>
+      </w:r>
+      <w:proofErr w:type="spellStart"/>
+      <w:r>
+        <w:t>incializarlas</w:t>
+      </w:r>
+      <w:proofErr w:type="spellEnd"/>
+      <w:r>
+        <w:t xml:space="preserve"> o actualizarlas</w:t>
+      </w:r>
+      <w:r>
+        <w:t>.</w:t>
+      </w:r>
+    </w:p>
+    <w:p>
+      <w:pPr>
+        <w:jc w:val="both"/>
+      </w:pPr>
+      <w:r>
+        <w:t xml:space="preserve">Todas las clases que son </w:t>
+      </w:r>
+      <w:proofErr w:type="spellStart"/>
+      <w:r>
+        <w:t>singleton</w:t>
+      </w:r>
+      <w:proofErr w:type="spellEnd"/>
+      <w:r>
+        <w:t xml:space="preserve"> están indicados con el método </w:t>
+      </w:r>
+      <w:proofErr w:type="spellStart"/>
+      <w:r>
+        <w:t>getInstace</w:t>
+      </w:r>
+      <w:proofErr w:type="spellEnd"/>
+      <w:r>
+        <w:t>() para poderlos diferenciar del resto</w:t>
+      </w:r>
+    </w:p>
+    <w:p>
+      <w:pPr>
+        <w:jc w:val="both"/>
+      </w:pPr>
+      <w:r>
+        <w:t xml:space="preserve">También comentar que aquellas clases que utilizan </w:t>
+      </w:r>
+      <w:proofErr w:type="spellStart"/>
+      <w:r>
+        <w:t>irrlicht</w:t>
+      </w:r>
+      <w:proofErr w:type="spellEnd"/>
+      <w:r>
+        <w:t xml:space="preserve"> para su fachada. Son únicamente </w:t>
+      </w:r>
+      <w:proofErr w:type="spellStart"/>
+      <w:r>
+        <w:t>sceneNode</w:t>
+      </w:r>
+      <w:proofErr w:type="spellEnd"/>
+      <w:r>
+        <w:t xml:space="preserve"> (que contiene nodos de </w:t>
+      </w:r>
+      <w:proofErr w:type="spellStart"/>
+      <w:r>
+        <w:t>irrlicht</w:t>
+      </w:r>
+      <w:proofErr w:type="spellEnd"/>
+      <w:r>
+        <w:t xml:space="preserve">) y </w:t>
+      </w:r>
+      <w:proofErr w:type="spellStart"/>
+      <w:r>
+        <w:t>GraphicEngine</w:t>
+      </w:r>
+      <w:proofErr w:type="spellEnd"/>
+      <w:r>
+        <w:t xml:space="preserve"> que es un </w:t>
+      </w:r>
+      <w:proofErr w:type="spellStart"/>
+      <w:r>
+        <w:t>singleton</w:t>
+      </w:r>
+      <w:proofErr w:type="spellEnd"/>
+      <w:r>
+        <w:t xml:space="preserve"> que se encarga de crear todo lo relacionado con </w:t>
+      </w:r>
+      <w:proofErr w:type="spellStart"/>
+      <w:r>
+        <w:t>irrlicht</w:t>
+      </w:r>
+      <w:proofErr w:type="spellEnd"/>
+      <w:r>
+        <w:t xml:space="preserve"> o bien guardarlo.</w:t>
+      </w:r>
+    </w:p>
+    <w:p>
+      <w:pPr>
+        <w:jc w:val="both"/>
+      </w:pPr>
+      <w:r>
+        <w:t>Tenemos también un patrón comando que utiliza el comando para cada acción que puede realizar el jugador.</w:t>
+      </w:r>
+    </w:p>
+    <w:p>
+      <w:r>
+        <w:br w:type="page"/>
+      </w:r>
+    </w:p>
+    <w:p>
+      <w:pPr>
+        <w:jc w:val="both"/>
+        <w:sectPr>
+          <w:pgSz w:w="11906" w:h="16838"/>
+          <w:pgMar w:top="1418" w:right="1701" w:bottom="1418" w:left="1701" w:header="709" w:footer="709" w:gutter="0"/>
+          <w:cols w:space="708"/>
+          <w:docGrid w:linePitch="360"/>
+        </w:sectPr>
+      </w:pPr>
+    </w:p>
+    <w:p>
+      <w:pPr>
+        <w:jc w:val="both"/>
+      </w:pPr>
+    </w:p>
+    <w:p>
+      <w:pPr>
+        <w:jc w:val="both"/>
+      </w:pPr>
+      <w:r>
+        <w:pict>
+          <v:shape id="_x0000_i1039" type="#_x0000_t75" style="width:718.5pt;height:327.75pt">
+            <v:imagedata r:id="rId9" o:title="DiagramaClasesRed"/>
+          </v:shape>
+        </w:pict>
+      </w:r>
     </w:p>
     <w:p>
       <w:pPr>
@@ -56,12 +328,48 @@
           <w:sz w:val="28"/>
         </w:rPr>
         <w:sectPr>
+          <w:headerReference w:type="default" r:id="rId10"/>
           <w:pgSz w:w="16838" w:h="11906" w:orient="landscape"/>
           <w:pgMar w:top="1701" w:right="1417" w:bottom="1701" w:left="1417" w:header="708" w:footer="708" w:gutter="0"/>
           <w:cols w:space="708"/>
           <w:docGrid w:linePitch="360"/>
         </w:sectPr>
       </w:pPr>
+      <w:r>
+        <w:rPr>
+          <w:b/>
+          <w:sz w:val="28"/>
+        </w:rPr>
+        <w:t>DIAGRAMA DE CLASES</w:t>
+      </w:r>
+      <w:r>
+        <w:rPr>
+          <w:b/>
+          <w:sz w:val="28"/>
+        </w:rPr>
+        <w:t xml:space="preserve"> </w:t>
+      </w:r>
+      <w:r>
+        <w:rPr>
+          <w:b/>
+          <w:sz w:val="28"/>
+        </w:rPr>
+        <w:t>–</w:t>
+      </w:r>
+      <w:r>
+        <w:rPr>
+          <w:b/>
+          <w:sz w:val="28"/>
+        </w:rPr>
+        <w:t xml:space="preserve"> </w:t>
+      </w:r>
+      <w:r>
+        <w:rPr>
+          <w:b/>
+          <w:sz w:val="28"/>
+        </w:rPr>
+        <w:t>NETWORK ENGINE</w:t>
+      </w:r>
     </w:p>
     <w:p>
       <w:pPr>
@@ -76,27 +384,47 @@
         <w:lastRenderedPageBreak/>
         <w:t>Explicación breve del diagrama de clases</w:t>
       </w:r>
+      <w:r>
+        <w:rPr>
+          <w:b/>
+        </w:rPr>
+        <w:t xml:space="preserve"> (</w:t>
+      </w:r>
+      <w:proofErr w:type="spellStart"/>
+      <w:r>
+        <w:rPr>
+          <w:b/>
+        </w:rPr>
+        <w:t>network</w:t>
+      </w:r>
+      <w:proofErr w:type="spellEnd"/>
+      <w:r>
+        <w:rPr>
+          <w:b/>
+        </w:rPr>
+        <w:t xml:space="preserve"> </w:t>
+      </w:r>
+      <w:proofErr w:type="spellStart"/>
+      <w:r>
+        <w:rPr>
+          <w:b/>
+        </w:rPr>
+        <w:t>engine</w:t>
+      </w:r>
+      <w:proofErr w:type="spellEnd"/>
+      <w:r>
+        <w:rPr>
+          <w:b/>
+        </w:rPr>
+        <w:t>):</w:t>
+      </w:r>
     </w:p>
     <w:p>
       <w:pPr>
         <w:jc w:val="both"/>
       </w:pPr>
       <w:r>
-        <w:t>Este diagrama de clases es el implementado en nuestro juego en el hito 1 de manera bastante superficial</w:t>
-      </w:r>
-      <w:r>
-        <w:t xml:space="preserve"> y faltan cosas que posiblemente se agreguen con el tiempo (como un sistema de estados del juego que se llamará desde </w:t>
-      </w:r>
-      <w:proofErr w:type="spellStart"/>
-      <w:r>
-        <w:t>game</w:t>
-      </w:r>
-      <w:proofErr w:type="spellEnd"/>
-      <w:r>
-        <w:t>)</w:t>
-      </w:r>
-      <w:r>
-        <w:t xml:space="preserve">. </w:t>
+        <w:t>El diagrama de clases de red es bastante más sencillo que el de juego.</w:t>
       </w:r>
     </w:p>
     <w:p>
@@ -104,39 +432,55 @@
         <w:jc w:val="both"/>
       </w:pPr>
       <w:r>
-        <w:t xml:space="preserve">Nuestro juego se basa en las </w:t>
-      </w:r>
-      <w:proofErr w:type="spellStart"/>
-      <w:r>
-        <w:t>entities</w:t>
-      </w:r>
-      <w:proofErr w:type="spellEnd"/>
-      <w:r>
-        <w:t xml:space="preserve"> (como el </w:t>
-      </w:r>
-      <w:proofErr w:type="spellStart"/>
-      <w:r>
-        <w:t>player</w:t>
-      </w:r>
-      <w:proofErr w:type="spellEnd"/>
-      <w:r>
-        <w:t xml:space="preserve">, las armas, la vida, granada, </w:t>
-      </w:r>
-      <w:proofErr w:type="spellStart"/>
-      <w:r>
-        <w:t>etc</w:t>
-      </w:r>
-      <w:proofErr w:type="spellEnd"/>
-      <w:r>
-        <w:t xml:space="preserve">). Todas estas </w:t>
-      </w:r>
-      <w:proofErr w:type="spellStart"/>
-      <w:r>
-        <w:t>entities</w:t>
-      </w:r>
-      <w:proofErr w:type="spellEnd"/>
-      <w:r>
-        <w:t xml:space="preserve"> se encuentran dentro de un </w:t>
+        <w:t xml:space="preserve">En este diagrama también se utiliza los </w:t>
+      </w:r>
+      <w:proofErr w:type="spellStart"/>
+      <w:r>
+        <w:t>singleton</w:t>
+      </w:r>
+      <w:proofErr w:type="spellEnd"/>
+      <w:r>
+        <w:t xml:space="preserve"> y son aquello que tienen el método </w:t>
+      </w:r>
+      <w:proofErr w:type="spellStart"/>
+      <w:r>
+        <w:t>getInstance</w:t>
+      </w:r>
+      <w:proofErr w:type="spellEnd"/>
+      <w:r>
+        <w:t>.</w:t>
+      </w:r>
+    </w:p>
+    <w:p>
+      <w:pPr>
+        <w:jc w:val="both"/>
+      </w:pPr>
+      <w:r>
+        <w:t>Hay dos partes bien diferenciadas:</w:t>
+      </w:r>
+    </w:p>
+    <w:p>
+      <w:pPr>
+        <w:pStyle w:val="Prrafodelista"/>
+        <w:numPr>
+          <w:ilvl w:val="0"/>
+          <w:numId w:val="1"/>
+        </w:numPr>
+        <w:jc w:val="both"/>
+      </w:pPr>
+      <w:r>
+        <w:t xml:space="preserve">Servidor: tiene una clase </w:t>
+      </w:r>
+      <w:proofErr w:type="spellStart"/>
+      <w:r>
+        <w:t>mainServer</w:t>
+      </w:r>
+      <w:proofErr w:type="spellEnd"/>
+      <w:r>
+        <w:t xml:space="preserve"> qu</w:t>
+      </w:r>
+      <w:r>
+        <w:t xml:space="preserve">e recibe los paquetes y después, según el identificador del mensaje que le llegue lo lee y llama al método de tratar ese mensaje a </w:t>
       </w:r>
       <w:proofErr w:type="spellStart"/>
       <w:r>
@@ -144,109 +488,47 @@
       </w:r>
       <w:proofErr w:type="spellEnd"/>
       <w:r>
-        <w:t xml:space="preserve"> Manager y </w:t>
-      </w:r>
-      <w:proofErr w:type="spellStart"/>
-      <w:r>
-        <w:t>game</w:t>
-      </w:r>
-      <w:proofErr w:type="spellEnd"/>
-      <w:r>
-        <w:t xml:space="preserve"> lo puede llamar para </w:t>
-      </w:r>
-      <w:proofErr w:type="spellStart"/>
-      <w:r>
-        <w:t>incializarlas</w:t>
-      </w:r>
-      <w:proofErr w:type="spellEnd"/>
-      <w:r>
-        <w:t xml:space="preserve"> o actualizarlas</w:t>
-      </w:r>
-      <w:r>
-        <w:t>.</w:t>
+        <w:t xml:space="preserve"> Manager y haga la lógica necesaria para que cada cliente para se actualice.</w:t>
+      </w:r>
+    </w:p>
+    <w:p>
+      <w:pPr>
+        <w:pStyle w:val="Prrafodelista"/>
+        <w:numPr>
+          <w:ilvl w:val="0"/>
+          <w:numId w:val="1"/>
+        </w:numPr>
+        <w:jc w:val="both"/>
+      </w:pPr>
+      <w:r>
+        <w:t xml:space="preserve">Cliente: tiene una clase cliente </w:t>
+      </w:r>
+      <w:proofErr w:type="spellStart"/>
+      <w:r>
+        <w:t>singleton</w:t>
+      </w:r>
+      <w:proofErr w:type="spellEnd"/>
+      <w:r>
+        <w:t xml:space="preserve"> que se encarga de actualizar aquellas partes del juego necesarias y también se encarga de enviar los mensajes de actualización de los </w:t>
+      </w:r>
+      <w:proofErr w:type="spellStart"/>
+      <w:r>
+        <w:t>GameObject</w:t>
+      </w:r>
+      <w:proofErr w:type="spellEnd"/>
+      <w:r>
+        <w:t xml:space="preserve"> al servidor.</w:t>
+      </w:r>
+    </w:p>
+    <w:p>
+      <w:pPr>
+        <w:jc w:val="both"/>
+      </w:pPr>
+      <w:r>
+        <w:t>La relación entre cliente y servidor es especial ya que se envían paquetes a través de la red entre ellos.</w:t>
       </w:r>
       <w:bookmarkStart w:id="0" w:name="_GoBack"/>
       <w:bookmarkEnd w:id="0"/>
-    </w:p>
-    <w:p>
-      <w:pPr>
-        <w:jc w:val="both"/>
-      </w:pPr>
-      <w:r>
-        <w:t xml:space="preserve">Todas las clases que son </w:t>
-      </w:r>
-      <w:proofErr w:type="spellStart"/>
-      <w:r>
-        <w:t>singleton</w:t>
-      </w:r>
-      <w:proofErr w:type="spellEnd"/>
-      <w:r>
-        <w:t xml:space="preserve"> están indicados con el método </w:t>
-      </w:r>
-      <w:proofErr w:type="spellStart"/>
-      <w:r>
-        <w:t>getInstace</w:t>
-      </w:r>
-      <w:proofErr w:type="spellEnd"/>
-      <w:r>
-        <w:t>() para poderlos diferenciar del resto</w:t>
-      </w:r>
-    </w:p>
-    <w:p>
-      <w:pPr>
-        <w:jc w:val="both"/>
-      </w:pPr>
-      <w:r>
-        <w:t xml:space="preserve">También comentar que aquellas clases que utilizan </w:t>
-      </w:r>
-      <w:proofErr w:type="spellStart"/>
-      <w:r>
-        <w:t>irrlicht</w:t>
-      </w:r>
-      <w:proofErr w:type="spellEnd"/>
-      <w:r>
-        <w:t xml:space="preserve"> para su fachada. Son únicamente </w:t>
-      </w:r>
-      <w:proofErr w:type="spellStart"/>
-      <w:r>
-        <w:t>sceneNode</w:t>
-      </w:r>
-      <w:proofErr w:type="spellEnd"/>
-      <w:r>
-        <w:t xml:space="preserve"> (que contiene nodos de </w:t>
-      </w:r>
-      <w:proofErr w:type="spellStart"/>
-      <w:r>
-        <w:t>irrlicht</w:t>
-      </w:r>
-      <w:proofErr w:type="spellEnd"/>
-      <w:r>
-        <w:t xml:space="preserve">) y </w:t>
-      </w:r>
-      <w:proofErr w:type="spellStart"/>
-      <w:r>
-        <w:t>GraphicEngine</w:t>
-      </w:r>
-      <w:proofErr w:type="spellEnd"/>
-      <w:r>
-        <w:t xml:space="preserve"> que es un </w:t>
-      </w:r>
-      <w:proofErr w:type="spellStart"/>
-      <w:r>
-        <w:t>singleton</w:t>
-      </w:r>
-      <w:proofErr w:type="spellEnd"/>
-      <w:r>
-        <w:t xml:space="preserve"> que se encarga de crear todo lo relacionado con </w:t>
-      </w:r>
-      <w:proofErr w:type="spellStart"/>
-      <w:r>
-        <w:t>irrlicht</w:t>
-      </w:r>
-      <w:proofErr w:type="spellEnd"/>
-      <w:r>
-        <w:t xml:space="preserve"> o bien guardarlo.</w:t>
-      </w:r>
     </w:p>
     <w:sectPr>
       <w:pgSz w:w="11906" w:h="16838"/>
@@ -256,6 +538,251 @@
     </w:sectPr>
   </w:body>
 </w:document>
+</file>
+
+<file path=word/endnotes.xml><?xml version="1.0" encoding="utf-8"?>
+<w:endnotes xmlns:wpc="http://schemas.microsoft.com/office/word/2010/wordprocessingCanvas" xmlns:cx="http://schemas.microsoft.com/office/drawing/2014/chartex" xmlns:cx1="http://schemas.microsoft.com/office/drawing/2015/9/8/chartex" xmlns:cx2="http://schemas.microsoft.com/office/drawing/2015/10/21/chartex" xmlns:cx3="http://schemas.microsoft.com/office/drawing/2016/5/9/chartex" xmlns:cx4="http://schemas.microsoft.com/office/drawing/2016/5/10/chartex" xmlns:cx5="http://schemas.microsoft.com/office/drawing/2016/5/11/chartex" xmlns:mc="http://schemas.openxmlformats.org/markup-compatibility/2006" xmlns:o="urn:schemas-microsoft-com:office:office" xmlns:r="http://schemas.openxmlformats.org/officeDocument/2006/relationships" xmlns:m="http://schemas.openxmlformats.org/officeDocument/2006/math" xmlns:v="urn:schemas-microsoft-com:vml" xmlns:wp14="http://schemas.microsoft.com/office/word/2010/wordprocessingDrawing" xmlns:wp="http://schemas.openxmlformats.org/drawingml/2006/wordprocessingDrawing" xmlns:w10="urn:schemas-microsoft-com:office:word" xmlns:w="http://schemas.openxmlformats.org/wordprocessingml/2006/main" xmlns:w14="http://schemas.microsoft.com/office/word/2010/wordml" xmlns:w15="http://schemas.microsoft.com/office/word/2012/wordml" xmlns:w16se="http://schemas.microsoft.com/office/word/2015/wordml/symex" xmlns:wpg="http://schemas.microsoft.com/office/word/2010/wordprocessingGroup" xmlns:wpi="http://schemas.microsoft.com/office/word/2010/wordprocessingInk" xmlns:wne="http://schemas.microsoft.com/office/word/2006/wordml" xmlns:wps="http://schemas.microsoft.com/office/word/2010/wordprocessingShape" mc:Ignorable="w14 w15 w16se wp14">
+  <w:endnote w:type="separator" w:id="-1">
+    <w:p>
+      <w:pPr>
+        <w:spacing w:after="0" w:line="240" w:lineRule="auto"/>
+      </w:pPr>
+      <w:r>
+        <w:separator/>
+      </w:r>
+    </w:p>
+  </w:endnote>
+  <w:endnote w:type="continuationSeparator" w:id="0">
+    <w:p>
+      <w:pPr>
+        <w:spacing w:after="0" w:line="240" w:lineRule="auto"/>
+      </w:pPr>
+      <w:r>
+        <w:continuationSeparator/>
+      </w:r>
+    </w:p>
+  </w:endnote>
+</w:endnotes>
+</file>
+
+<file path=word/footnotes.xml><?xml version="1.0" encoding="utf-8"?>
+<w:footnotes xmlns:wpc="http://schemas.microsoft.com/office/word/2010/wordprocessingCanvas" xmlns:cx="http://schemas.microsoft.com/office/drawing/2014/chartex" xmlns:cx1="http://schemas.microsoft.com/office/drawing/2015/9/8/chartex" xmlns:cx2="http://schemas.microsoft.com/office/drawing/2015/10/21/chartex" xmlns:cx3="http://schemas.microsoft.com/office/drawing/2016/5/9/chartex" xmlns:cx4="http://schemas.microsoft.com/office/drawing/2016/5/10/chartex" xmlns:cx5="http://schemas.microsoft.com/office/drawing/2016/5/11/chartex" xmlns:mc="http://schemas.openxmlformats.org/markup-compatibility/2006" xmlns:o="urn:schemas-microsoft-com:office:office" xmlns:r="http://schemas.openxmlformats.org/officeDocument/2006/relationships" xmlns:m="http://schemas.openxmlformats.org/officeDocument/2006/math" xmlns:v="urn:schemas-microsoft-com:vml" xmlns:wp14="http://schemas.microsoft.com/office/word/2010/wordprocessingDrawing" xmlns:wp="http://schemas.openxmlformats.org/drawingml/2006/wordprocessingDrawing" xmlns:w10="urn:schemas-microsoft-com:office:word" xmlns:w="http://schemas.openxmlformats.org/wordprocessingml/2006/main" xmlns:w14="http://schemas.microsoft.com/office/word/2010/wordml" xmlns:w15="http://schemas.microsoft.com/office/word/2012/wordml" xmlns:w16se="http://schemas.microsoft.com/office/word/2015/wordml/symex" xmlns:wpg="http://schemas.microsoft.com/office/word/2010/wordprocessingGroup" xmlns:wpi="http://schemas.microsoft.com/office/word/2010/wordprocessingInk" xmlns:wne="http://schemas.microsoft.com/office/word/2006/wordml" xmlns:wps="http://schemas.microsoft.com/office/word/2010/wordprocessingShape" mc:Ignorable="w14 w15 w16se wp14">
+  <w:footnote w:type="separator" w:id="-1">
+    <w:p>
+      <w:pPr>
+        <w:spacing w:after="0" w:line="240" w:lineRule="auto"/>
+      </w:pPr>
+      <w:r>
+        <w:separator/>
+      </w:r>
+    </w:p>
+  </w:footnote>
+  <w:footnote w:type="continuationSeparator" w:id="0">
+    <w:p>
+      <w:pPr>
+        <w:spacing w:after="0" w:line="240" w:lineRule="auto"/>
+      </w:pPr>
+      <w:r>
+        <w:continuationSeparator/>
+      </w:r>
+    </w:p>
+  </w:footnote>
+</w:footnotes>
+</file>
+
+<file path=word/header1.xml><?xml version="1.0" encoding="utf-8"?>
+<w:hdr xmlns:wpc="http://schemas.microsoft.com/office/word/2010/wordprocessingCanvas" xmlns:cx="http://schemas.microsoft.com/office/drawing/2014/chartex" xmlns:cx1="http://schemas.microsoft.com/office/drawing/2015/9/8/chartex" xmlns:cx2="http://schemas.microsoft.com/office/drawing/2015/10/21/chartex" xmlns:cx3="http://schemas.microsoft.com/office/drawing/2016/5/9/chartex" xmlns:cx4="http://schemas.microsoft.com/office/drawing/2016/5/10/chartex" xmlns:cx5="http://schemas.microsoft.com/office/drawing/2016/5/11/chartex" xmlns:mc="http://schemas.openxmlformats.org/markup-compatibility/2006" xmlns:o="urn:schemas-microsoft-com:office:office" xmlns:r="http://schemas.openxmlformats.org/officeDocument/2006/relationships" xmlns:m="http://schemas.openxmlformats.org/officeDocument/2006/math" xmlns:v="urn:schemas-microsoft-com:vml" xmlns:wp14="http://schemas.microsoft.com/office/word/2010/wordprocessingDrawing" xmlns:wp="http://schemas.openxmlformats.org/drawingml/2006/wordprocessingDrawing" xmlns:w10="urn:schemas-microsoft-com:office:word" xmlns:w="http://schemas.openxmlformats.org/wordprocessingml/2006/main" xmlns:w14="http://schemas.microsoft.com/office/word/2010/wordml" xmlns:w15="http://schemas.microsoft.com/office/word/2012/wordml" xmlns:w16se="http://schemas.microsoft.com/office/word/2015/wordml/symex" xmlns:wpg="http://schemas.microsoft.com/office/word/2010/wordprocessingGroup" xmlns:wpi="http://schemas.microsoft.com/office/word/2010/wordprocessingInk" xmlns:wne="http://schemas.microsoft.com/office/word/2006/wordml" xmlns:wps="http://schemas.microsoft.com/office/word/2010/wordprocessingShape" mc:Ignorable="w14 w15 w16se wp14">
+  <w:p>
+    <w:pPr>
+      <w:pStyle w:val="Encabezado"/>
+      <w:jc w:val="right"/>
+    </w:pPr>
+    <w:r>
+      <w:pict>
+        <v:shapetype id="_x0000_t75" coordsize="21600,21600" o:spt="75" o:preferrelative="t" path="m@4@5l@4@11@9@11@9@5xe" filled="f" stroked="f">
+          <v:stroke joinstyle="miter"/>
+          <v:formulas>
+            <v:f eqn="if lineDrawn pixelLineWidth 0"/>
+            <v:f eqn="sum @0 1 0"/>
+            <v:f eqn="sum 0 0 @1"/>
+            <v:f eqn="prod @2 1 2"/>
+            <v:f eqn="prod @3 21600 pixelWidth"/>
+            <v:f eqn="prod @3 21600 pixelHeight"/>
+            <v:f eqn="sum @0 0 1"/>
+            <v:f eqn="prod @6 1 2"/>
+            <v:f eqn="prod @7 21600 pixelWidth"/>
+            <v:f eqn="sum @8 21600 0"/>
+            <v:f eqn="prod @7 21600 pixelHeight"/>
+            <v:f eqn="sum @10 21600 0"/>
+          </v:formulas>
+          <v:path o:extrusionok="f" gradientshapeok="t" o:connecttype="rect"/>
+          <o:lock v:ext="edit" aspectratio="t"/>
+        </v:shapetype>
+        <v:shape id="_x0000_i1031" type="#_x0000_t75" style="width:67.5pt;height:46.5pt">
+          <v:imagedata r:id="rId1" o:title="logo"/>
+        </v:shape>
+      </w:pict>
+    </w:r>
+  </w:p>
+</w:hdr>
+</file>
+
+<file path=word/header2.xml><?xml version="1.0" encoding="utf-8"?>
+<w:hdr xmlns:wpc="http://schemas.microsoft.com/office/word/2010/wordprocessingCanvas" xmlns:cx="http://schemas.microsoft.com/office/drawing/2014/chartex" xmlns:cx1="http://schemas.microsoft.com/office/drawing/2015/9/8/chartex" xmlns:cx2="http://schemas.microsoft.com/office/drawing/2015/10/21/chartex" xmlns:cx3="http://schemas.microsoft.com/office/drawing/2016/5/9/chartex" xmlns:cx4="http://schemas.microsoft.com/office/drawing/2016/5/10/chartex" xmlns:cx5="http://schemas.microsoft.com/office/drawing/2016/5/11/chartex" xmlns:mc="http://schemas.openxmlformats.org/markup-compatibility/2006" xmlns:o="urn:schemas-microsoft-com:office:office" xmlns:r="http://schemas.openxmlformats.org/officeDocument/2006/relationships" xmlns:m="http://schemas.openxmlformats.org/officeDocument/2006/math" xmlns:v="urn:schemas-microsoft-com:vml" xmlns:wp14="http://schemas.microsoft.com/office/word/2010/wordprocessingDrawing" xmlns:wp="http://schemas.openxmlformats.org/drawingml/2006/wordprocessingDrawing" xmlns:w10="urn:schemas-microsoft-com:office:word" xmlns:w="http://schemas.openxmlformats.org/wordprocessingml/2006/main" xmlns:w14="http://schemas.microsoft.com/office/word/2010/wordml" xmlns:w15="http://schemas.microsoft.com/office/word/2012/wordml" xmlns:w16se="http://schemas.microsoft.com/office/word/2015/wordml/symex" xmlns:wpg="http://schemas.microsoft.com/office/word/2010/wordprocessingGroup" xmlns:wpi="http://schemas.microsoft.com/office/word/2010/wordprocessingInk" xmlns:wne="http://schemas.microsoft.com/office/word/2006/wordml" xmlns:wps="http://schemas.microsoft.com/office/word/2010/wordprocessingShape" mc:Ignorable="w14 w15 w16se wp14">
+  <w:p>
+    <w:pPr>
+      <w:pStyle w:val="Encabezado"/>
+      <w:jc w:val="right"/>
+    </w:pPr>
+    <w:r>
+      <w:pict>
+        <v:shapetype id="_x0000_t75" coordsize="21600,21600" o:spt="75" o:preferrelative="t" path="m@4@5l@4@11@9@11@9@5xe" filled="f" stroked="f">
+          <v:stroke joinstyle="miter"/>
+          <v:formulas>
+            <v:f eqn="if lineDrawn pixelLineWidth 0"/>
+            <v:f eqn="sum @0 1 0"/>
+            <v:f eqn="sum 0 0 @1"/>
+            <v:f eqn="prod @2 1 2"/>
+            <v:f eqn="prod @3 21600 pixelWidth"/>
+            <v:f eqn="prod @3 21600 pixelHeight"/>
+            <v:f eqn="sum @0 0 1"/>
+            <v:f eqn="prod @6 1 2"/>
+            <v:f eqn="prod @7 21600 pixelWidth"/>
+            <v:f eqn="sum @8 21600 0"/>
+            <v:f eqn="prod @7 21600 pixelHeight"/>
+            <v:f eqn="sum @10 21600 0"/>
+          </v:formulas>
+          <v:path o:extrusionok="f" gradientshapeok="t" o:connecttype="rect"/>
+          <o:lock v:ext="edit" aspectratio="t"/>
+        </v:shapetype>
+        <v:shape id="_x0000_i1035" type="#_x0000_t75" style="width:67.5pt;height:46.5pt">
+          <v:imagedata r:id="rId1" o:title="logo"/>
+        </v:shape>
+      </w:pict>
+    </w:r>
+  </w:p>
+</w:hdr>
+</file>
+
+<file path=word/numbering.xml><?xml version="1.0" encoding="utf-8"?>
+<w:numbering xmlns:wpc="http://schemas.microsoft.com/office/word/2010/wordprocessingCanvas" xmlns:cx="http://schemas.microsoft.com/office/drawing/2014/chartex" xmlns:cx1="http://schemas.microsoft.com/office/drawing/2015/9/8/chartex" xmlns:cx2="http://schemas.microsoft.com/office/drawing/2015/10/21/chartex" xmlns:cx3="http://schemas.microsoft.com/office/drawing/2016/5/9/chartex" xmlns:cx4="http://schemas.microsoft.com/office/drawing/2016/5/10/chartex" xmlns:cx5="http://schemas.microsoft.com/office/drawing/2016/5/11/chartex" xmlns:mc="http://schemas.openxmlformats.org/markup-compatibility/2006" xmlns:o="urn:schemas-microsoft-com:office:office" xmlns:r="http://schemas.openxmlformats.org/officeDocument/2006/relationships" xmlns:m="http://schemas.openxmlformats.org/officeDocument/2006/math" xmlns:v="urn:schemas-microsoft-com:vml" xmlns:wp14="http://schemas.microsoft.com/office/word/2010/wordprocessingDrawing" xmlns:wp="http://schemas.openxmlformats.org/drawingml/2006/wordprocessingDrawing" xmlns:w10="urn:schemas-microsoft-com:office:word" xmlns:w="http://schemas.openxmlformats.org/wordprocessingml/2006/main" xmlns:w14="http://schemas.microsoft.com/office/word/2010/wordml" xmlns:w15="http://schemas.microsoft.com/office/word/2012/wordml" xmlns:w16se="http://schemas.microsoft.com/office/word/2015/wordml/symex" xmlns:wpg="http://schemas.microsoft.com/office/word/2010/wordprocessingGroup" xmlns:wpi="http://schemas.microsoft.com/office/word/2010/wordprocessingInk" xmlns:wne="http://schemas.microsoft.com/office/word/2006/wordml" xmlns:wps="http://schemas.microsoft.com/office/word/2010/wordprocessingShape" mc:Ignorable="w14 w15 w16se wp14">
+  <w:abstractNum w:abstractNumId="0" w15:restartNumberingAfterBreak="0">
+    <w:nsid w:val="15B91E18"/>
+    <w:multiLevelType w:val="hybridMultilevel"/>
+    <w:tmpl w:val="5A388132"/>
+    <w:lvl w:ilvl="0" w:tplc="0C0A0001">
+      <w:start w:val="1"/>
+      <w:numFmt w:val="bullet"/>
+      <w:lvlText w:val=""/>
+      <w:lvlJc w:val="left"/>
+      <w:pPr>
+        <w:ind w:left="720" w:hanging="360"/>
+      </w:pPr>
+      <w:rPr>
+        <w:rFonts w:ascii="Symbol" w:hAnsi="Symbol" w:hint="default"/>
+      </w:rPr>
+    </w:lvl>
+    <w:lvl w:ilvl="1" w:tplc="0C0A0003" w:tentative="1">
+      <w:start w:val="1"/>
+      <w:numFmt w:val="bullet"/>
+      <w:lvlText w:val="o"/>
+      <w:lvlJc w:val="left"/>
+      <w:pPr>
+        <w:ind w:left="1440" w:hanging="360"/>
+      </w:pPr>
+      <w:rPr>
+        <w:rFonts w:ascii="Courier New" w:hAnsi="Courier New" w:cs="Courier New" w:hint="default"/>
+      </w:rPr>
+    </w:lvl>
+    <w:lvl w:ilvl="2" w:tplc="0C0A0005" w:tentative="1">
+      <w:start w:val="1"/>
+      <w:numFmt w:val="bullet"/>
+      <w:lvlText w:val=""/>
+      <w:lvlJc w:val="left"/>
+      <w:pPr>
+        <w:ind w:left="2160" w:hanging="360"/>
+      </w:pPr>
+      <w:rPr>
+        <w:rFonts w:ascii="Wingdings" w:hAnsi="Wingdings" w:hint="default"/>
+      </w:rPr>
+    </w:lvl>
+    <w:lvl w:ilvl="3" w:tplc="0C0A0001" w:tentative="1">
+      <w:start w:val="1"/>
+      <w:numFmt w:val="bullet"/>
+      <w:lvlText w:val=""/>
+      <w:lvlJc w:val="left"/>
+      <w:pPr>
+        <w:ind w:left="2880" w:hanging="360"/>
+      </w:pPr>
+      <w:rPr>
+        <w:rFonts w:ascii="Symbol" w:hAnsi="Symbol" w:hint="default"/>
+      </w:rPr>
+    </w:lvl>
+    <w:lvl w:ilvl="4" w:tplc="0C0A0003" w:tentative="1">
+      <w:start w:val="1"/>
+      <w:numFmt w:val="bullet"/>
+      <w:lvlText w:val="o"/>
+      <w:lvlJc w:val="left"/>
+      <w:pPr>
+        <w:ind w:left="3600" w:hanging="360"/>
+      </w:pPr>
+      <w:rPr>
+        <w:rFonts w:ascii="Courier New" w:hAnsi="Courier New" w:cs="Courier New" w:hint="default"/>
+      </w:rPr>
+    </w:lvl>
+    <w:lvl w:ilvl="5" w:tplc="0C0A0005" w:tentative="1">
+      <w:start w:val="1"/>
+      <w:numFmt w:val="bullet"/>
+      <w:lvlText w:val=""/>
+      <w:lvlJc w:val="left"/>
+      <w:pPr>
+        <w:ind w:left="4320" w:hanging="360"/>
+      </w:pPr>
+      <w:rPr>
+        <w:rFonts w:ascii="Wingdings" w:hAnsi="Wingdings" w:hint="default"/>
+      </w:rPr>
+    </w:lvl>
+    <w:lvl w:ilvl="6" w:tplc="0C0A0001" w:tentative="1">
+      <w:start w:val="1"/>
+      <w:numFmt w:val="bullet"/>
+      <w:lvlText w:val=""/>
+      <w:lvlJc w:val="left"/>
+      <w:pPr>
+        <w:ind w:left="5040" w:hanging="360"/>
+      </w:pPr>
+      <w:rPr>
+        <w:rFonts w:ascii="Symbol" w:hAnsi="Symbol" w:hint="default"/>
+      </w:rPr>
+    </w:lvl>
+    <w:lvl w:ilvl="7" w:tplc="0C0A0003" w:tentative="1">
+      <w:start w:val="1"/>
+      <w:numFmt w:val="bullet"/>
+      <w:lvlText w:val="o"/>
+      <w:lvlJc w:val="left"/>
+      <w:pPr>
+        <w:ind w:left="5760" w:hanging="360"/>
+      </w:pPr>
+      <w:rPr>
+        <w:rFonts w:ascii="Courier New" w:hAnsi="Courier New" w:cs="Courier New" w:hint="default"/>
+      </w:rPr>
+    </w:lvl>
+    <w:lvl w:ilvl="8" w:tplc="0C0A0005" w:tentative="1">
+      <w:start w:val="1"/>
+      <w:numFmt w:val="bullet"/>
+      <w:lvlText w:val=""/>
+      <w:lvlJc w:val="left"/>
+      <w:pPr>
+        <w:ind w:left="6480" w:hanging="360"/>
+      </w:pPr>
+      <w:rPr>
+        <w:rFonts w:ascii="Wingdings" w:hAnsi="Wingdings" w:hint="default"/>
+      </w:rPr>
+    </w:lvl>
+  </w:abstractNum>
+  <w:num w:numId="1">
+    <w:abstractNumId w:val="0"/>
+  </w:num>
+</w:numbering>
 </file>
 
 <file path=word/styles.xml><?xml version="1.0" encoding="utf-8"?>
@@ -682,6 +1209,61 @@
     <w:semiHidden/>
     <w:unhideWhenUsed/>
   </w:style>
+  <w:style w:type="paragraph" w:styleId="Encabezado">
+    <w:name w:val="header"/>
+    <w:basedOn w:val="Normal"/>
+    <w:link w:val="EncabezadoCar"/>
+    <w:uiPriority w:val="99"/>
+    <w:unhideWhenUsed/>
+    <w:rsid w:val="00E127F7"/>
+    <w:pPr>
+      <w:tabs>
+        <w:tab w:val="center" w:pos="4252"/>
+        <w:tab w:val="right" w:pos="8504"/>
+      </w:tabs>
+      <w:spacing w:after="0" w:line="240" w:lineRule="auto"/>
+    </w:pPr>
+  </w:style>
+  <w:style w:type="character" w:customStyle="1" w:styleId="EncabezadoCar">
+    <w:name w:val="Encabezado Car"/>
+    <w:basedOn w:val="Fuentedeprrafopredeter"/>
+    <w:link w:val="Encabezado"/>
+    <w:uiPriority w:val="99"/>
+    <w:rsid w:val="00E127F7"/>
+  </w:style>
+  <w:style w:type="paragraph" w:styleId="Piedepgina">
+    <w:name w:val="footer"/>
+    <w:basedOn w:val="Normal"/>
+    <w:link w:val="PiedepginaCar"/>
+    <w:uiPriority w:val="99"/>
+    <w:unhideWhenUsed/>
+    <w:rsid w:val="00E127F7"/>
+    <w:pPr>
+      <w:tabs>
+        <w:tab w:val="center" w:pos="4252"/>
+        <w:tab w:val="right" w:pos="8504"/>
+      </w:tabs>
+      <w:spacing w:after="0" w:line="240" w:lineRule="auto"/>
+    </w:pPr>
+  </w:style>
+  <w:style w:type="character" w:customStyle="1" w:styleId="PiedepginaCar">
+    <w:name w:val="Pie de página Car"/>
+    <w:basedOn w:val="Fuentedeprrafopredeter"/>
+    <w:link w:val="Piedepgina"/>
+    <w:uiPriority w:val="99"/>
+    <w:rsid w:val="00E127F7"/>
+  </w:style>
+  <w:style w:type="paragraph" w:styleId="Prrafodelista">
+    <w:name w:val="List Paragraph"/>
+    <w:basedOn w:val="Normal"/>
+    <w:uiPriority w:val="34"/>
+    <w:qFormat/>
+    <w:rsid w:val="00D55719"/>
+    <w:pPr>
+      <w:ind w:left="720"/>
+      <w:contextualSpacing/>
+    </w:pPr>
+  </w:style>
 </w:styles>
 </file>
 

</xml_diff>